<commit_message>
final updates to fish survey protocols
</commit_message>
<xml_diff>
--- a/beach-seines/protocol_word_document/marinegeo_protocol_beach_seines.docx
+++ b/beach-seines/protocol_word_document/marinegeo_protocol_beach_seines.docx
@@ -404,7 +404,39 @@
           <w:sz w:val="22"/>
           <w:szCs w:val="22"/>
         </w:rPr>
-        <w:t>Additional copies of this protocol, field datasheets, data entry templates, instructional videos, literature, and more can be found at:</w:t>
+        <w:t>Additional copies of this protocol, field datasheets</w:t>
+      </w:r>
+      <w:r>
+        <w:rPr>
+          <w:rFonts w:ascii="Arial" w:hAnsi="Arial" w:cs="Arial"/>
+          <w:sz w:val="22"/>
+          <w:szCs w:val="22"/>
+        </w:rPr>
+        <w:t xml:space="preserve"> and</w:t>
+      </w:r>
+      <w:r>
+        <w:rPr>
+          <w:rFonts w:ascii="Arial" w:hAnsi="Arial" w:cs="Arial"/>
+          <w:sz w:val="22"/>
+          <w:szCs w:val="22"/>
+        </w:rPr>
+        <w:t xml:space="preserve"> data entry templates</w:t>
+      </w:r>
+      <w:r>
+        <w:rPr>
+          <w:rFonts w:ascii="Arial" w:hAnsi="Arial" w:cs="Arial"/>
+          <w:sz w:val="22"/>
+          <w:szCs w:val="22"/>
+        </w:rPr>
+        <w:t xml:space="preserve"> can be found at</w:t>
+      </w:r>
+      <w:r>
+        <w:rPr>
+          <w:rFonts w:ascii="Arial" w:hAnsi="Arial" w:cs="Arial"/>
+          <w:sz w:val="22"/>
+          <w:szCs w:val="22"/>
+        </w:rPr>
+        <w:t>:</w:t>
       </w:r>
       <w:r>
         <w:t xml:space="preserve"> </w:t>
@@ -720,13 +752,23 @@
         <w:tab/>
         <w:t xml:space="preserve">Preparation: </w:t>
       </w:r>
-      <w:r>
-        <w:rPr>
-          <w:rFonts w:ascii="Arial" w:hAnsi="Arial" w:cs="Arial"/>
-          <w:sz w:val="22"/>
-          <w:szCs w:val="22"/>
-        </w:rPr>
-        <w:t xml:space="preserve">1 person x </w:t>
+      <w:proofErr w:type="gramStart"/>
+      <w:r>
+        <w:rPr>
+          <w:rFonts w:ascii="Arial" w:hAnsi="Arial" w:cs="Arial"/>
+          <w:sz w:val="22"/>
+          <w:szCs w:val="22"/>
+        </w:rPr>
+        <w:t>1 person</w:t>
+      </w:r>
+      <w:proofErr w:type="gramEnd"/>
+      <w:r>
+        <w:rPr>
+          <w:rFonts w:ascii="Arial" w:hAnsi="Arial" w:cs="Arial"/>
+          <w:sz w:val="22"/>
+          <w:szCs w:val="22"/>
+        </w:rPr>
+        <w:t xml:space="preserve"> x </w:t>
       </w:r>
       <w:r>
         <w:rPr>
@@ -2182,7 +2224,7 @@
         <w:sz w:val="22"/>
         <w:szCs w:val="22"/>
       </w:rPr>
-      <w:t>Diver Visual Survey</w:t>
+      <w:t>Beach Seines Protocol</w:t>
     </w:r>
   </w:p>
 </w:hdr>

</xml_diff>